<commit_message>
managed to fill the docs, but not satisfactory
</commit_message>
<xml_diff>
--- a/Project_SupplementarySpecification.docx
+++ b/Project_SupplementarySpecification.docx
@@ -97,15 +97,6 @@
       <w:r>
         <w:rPr/>
         <w:t xml:space="preserve"> </w:t>
-      </w:r>
-    </w:p>
-    <w:p>
-      <w:pPr>
-        <w:pStyle w:val="Normal"/>
-        <w:rPr/>
-      </w:pPr>
-      <w:r>
-        <w:rPr/>
       </w:r>
     </w:p>
     <w:p>
@@ -140,10 +131,7 @@
           <w:docGrid w:type="default" w:linePitch="100" w:charSpace="8192"/>
         </w:sectPr>
         <w:pStyle w:val="Normal"/>
-        <w:pBdr/>
-        <w:rPr>
-          <w:rStyle w:val="Pagenumber"/>
-        </w:rPr>
+        <w:rPr/>
       </w:pPr>
       <w:r>
         <w:rPr/>
@@ -185,16 +173,16 @@
         <w:tblLook w:val="0000"/>
       </w:tblPr>
       <w:tblGrid>
-        <w:gridCol w:w="2303"/>
+        <w:gridCol w:w="2302"/>
         <w:gridCol w:w="1152"/>
-        <w:gridCol w:w="3744"/>
+        <w:gridCol w:w="3745"/>
         <w:gridCol w:w="2304"/>
       </w:tblGrid>
       <w:tr>
         <w:trPr/>
         <w:tc>
           <w:tcPr>
-            <w:tcW w:w="2303" w:type="dxa"/>
+            <w:tcW w:w="2302" w:type="dxa"/>
             <w:tcBorders>
               <w:top w:val="single" w:sz="6" w:space="0" w:color="00000A"/>
               <w:left w:val="single" w:sz="6" w:space="0" w:color="00000A"/>
@@ -256,7 +244,7 @@
         </w:tc>
         <w:tc>
           <w:tcPr>
-            <w:tcW w:w="3744" w:type="dxa"/>
+            <w:tcW w:w="3745" w:type="dxa"/>
             <w:tcBorders>
               <w:top w:val="single" w:sz="6" w:space="0" w:color="00000A"/>
               <w:left w:val="single" w:sz="6" w:space="0" w:color="00000A"/>
@@ -321,7 +309,7 @@
         <w:trPr/>
         <w:tc>
           <w:tcPr>
-            <w:tcW w:w="2303" w:type="dxa"/>
+            <w:tcW w:w="2302" w:type="dxa"/>
             <w:tcBorders>
               <w:top w:val="single" w:sz="6" w:space="0" w:color="00000A"/>
               <w:left w:val="single" w:sz="6" w:space="0" w:color="00000A"/>
@@ -371,7 +359,7 @@
         </w:tc>
         <w:tc>
           <w:tcPr>
-            <w:tcW w:w="3744" w:type="dxa"/>
+            <w:tcW w:w="3745" w:type="dxa"/>
             <w:tcBorders>
               <w:top w:val="single" w:sz="6" w:space="0" w:color="00000A"/>
               <w:left w:val="single" w:sz="6" w:space="0" w:color="00000A"/>
@@ -424,7 +412,7 @@
         <w:trPr/>
         <w:tc>
           <w:tcPr>
-            <w:tcW w:w="2303" w:type="dxa"/>
+            <w:tcW w:w="2302" w:type="dxa"/>
             <w:tcBorders>
               <w:top w:val="single" w:sz="6" w:space="0" w:color="00000A"/>
               <w:left w:val="single" w:sz="6" w:space="0" w:color="00000A"/>
@@ -474,7 +462,7 @@
         </w:tc>
         <w:tc>
           <w:tcPr>
-            <w:tcW w:w="3744" w:type="dxa"/>
+            <w:tcW w:w="3745" w:type="dxa"/>
             <w:tcBorders>
               <w:top w:val="single" w:sz="6" w:space="0" w:color="00000A"/>
               <w:left w:val="single" w:sz="6" w:space="0" w:color="00000A"/>
@@ -527,7 +515,7 @@
         <w:trPr/>
         <w:tc>
           <w:tcPr>
-            <w:tcW w:w="2303" w:type="dxa"/>
+            <w:tcW w:w="2302" w:type="dxa"/>
             <w:tcBorders>
               <w:top w:val="single" w:sz="6" w:space="0" w:color="00000A"/>
               <w:left w:val="single" w:sz="6" w:space="0" w:color="00000A"/>
@@ -577,7 +565,7 @@
         </w:tc>
         <w:tc>
           <w:tcPr>
-            <w:tcW w:w="3744" w:type="dxa"/>
+            <w:tcW w:w="3745" w:type="dxa"/>
             <w:tcBorders>
               <w:top w:val="single" w:sz="6" w:space="0" w:color="00000A"/>
               <w:left w:val="single" w:sz="6" w:space="0" w:color="00000A"/>
@@ -630,7 +618,7 @@
         <w:trPr/>
         <w:tc>
           <w:tcPr>
-            <w:tcW w:w="2303" w:type="dxa"/>
+            <w:tcW w:w="2302" w:type="dxa"/>
             <w:tcBorders>
               <w:top w:val="single" w:sz="6" w:space="0" w:color="00000A"/>
               <w:left w:val="single" w:sz="6" w:space="0" w:color="00000A"/>
@@ -680,7 +668,7 @@
         </w:tc>
         <w:tc>
           <w:tcPr>
-            <w:tcW w:w="3744" w:type="dxa"/>
+            <w:tcW w:w="3745" w:type="dxa"/>
             <w:tcBorders>
               <w:top w:val="single" w:sz="6" w:space="0" w:color="00000A"/>
               <w:left w:val="single" w:sz="6" w:space="0" w:color="00000A"/>
@@ -758,318 +746,173 @@
       <w:pPr>
         <w:pStyle w:val="Contents1"/>
         <w:tabs>
-          <w:tab w:val="left" w:pos="432" w:leader="none"/>
-          <w:tab w:val="right" w:pos="9360" w:leader="none"/>
+          <w:tab w:val="right" w:pos="9360" w:leader="dot"/>
         </w:tabs>
+        <w:rPr/>
+      </w:pPr>
+      <w:r>
+        <w:fldChar w:fldCharType="begin"/>
+      </w:r>
+      <w:r>
         <w:rPr>
-          <w:rFonts w:eastAsia="" w:eastAsiaTheme="minorEastAsia"/>
-          <w:sz w:val="22"/>
-          <w:szCs w:val="22"/>
+          <w:rStyle w:val="IndexLink"/>
         </w:rPr>
-      </w:pPr>
-      <w:r>
-        <w:fldChar w:fldCharType="begin"/>
-      </w:r>
-      <w:r>
-        <w:rPr/>
         <w:instrText> TOC \o "1-3" \h</w:instrText>
       </w:r>
       <w:r>
-        <w:rPr/>
+        <w:rPr>
+          <w:rStyle w:val="IndexLink"/>
+        </w:rPr>
         <w:fldChar w:fldCharType="separate"/>
       </w:r>
-      <w:r>
-        <w:rPr/>
-        <w:t>1.</w:t>
-      </w:r>
-      <w:r>
-        <w:rPr>
-          <w:rFonts w:eastAsia="" w:eastAsiaTheme="minorEastAsia"/>
-          <w:sz w:val="22"/>
-          <w:szCs w:val="22"/>
-        </w:rPr>
-        <w:tab/>
-      </w:r>
-      <w:r>
-        <w:rPr/>
-        <w:t>Introduction</w:t>
-        <w:tab/>
-        <w:t>4</w:t>
-      </w:r>
+      <w:hyperlink w:anchor="__RefHeading___Toc276_2611618382">
+        <w:r>
+          <w:rPr>
+            <w:rStyle w:val="IndexLink"/>
+          </w:rPr>
+          <w:t>1. Introduction</w:t>
+          <w:tab/>
+          <w:t>3</w:t>
+        </w:r>
+      </w:hyperlink>
     </w:p>
     <w:p>
       <w:pPr>
         <w:pStyle w:val="Contents1"/>
         <w:tabs>
-          <w:tab w:val="left" w:pos="432" w:leader="none"/>
-          <w:tab w:val="right" w:pos="9360" w:leader="none"/>
+          <w:tab w:val="right" w:pos="9360" w:leader="dot"/>
         </w:tabs>
-        <w:rPr>
-          <w:rFonts w:eastAsia="" w:eastAsiaTheme="minorEastAsia"/>
-          <w:sz w:val="22"/>
-          <w:szCs w:val="22"/>
-        </w:rPr>
-      </w:pPr>
-      <w:r>
-        <w:rPr/>
-        <w:t>2.</w:t>
-      </w:r>
-      <w:r>
-        <w:rPr>
-          <w:rFonts w:eastAsia="" w:eastAsiaTheme="minorEastAsia"/>
-          <w:sz w:val="22"/>
-          <w:szCs w:val="22"/>
-        </w:rPr>
-        <w:tab/>
-      </w:r>
-      <w:r>
-        <w:rPr/>
-        <w:t>Non-functional Requirements</w:t>
-        <w:tab/>
-        <w:t>4</w:t>
-      </w:r>
+        <w:rPr/>
+      </w:pPr>
+      <w:hyperlink w:anchor="__RefHeading___Toc278_2611618382">
+        <w:r>
+          <w:rPr>
+            <w:rStyle w:val="IndexLink"/>
+          </w:rPr>
+          <w:t>2. Non-functional Requirements</w:t>
+        </w:r>
+        <w:r>
+          <w:rPr>
+            <w:rStyle w:val="IndexLink"/>
+          </w:rPr>
+          <w:tab/>
+          <w:t>3</w:t>
+        </w:r>
+      </w:hyperlink>
     </w:p>
     <w:p>
       <w:pPr>
         <w:pStyle w:val="Contents2"/>
         <w:tabs>
-          <w:tab w:val="left" w:pos="1000" w:leader="none"/>
-          <w:tab w:val="right" w:pos="9360" w:leader="none"/>
+          <w:tab w:val="right" w:pos="9360" w:leader="dot"/>
         </w:tabs>
-        <w:rPr>
-          <w:rFonts w:eastAsia="" w:eastAsiaTheme="minorEastAsia"/>
-          <w:sz w:val="22"/>
-          <w:szCs w:val="22"/>
-        </w:rPr>
-      </w:pPr>
-      <w:r>
-        <w:rPr/>
-        <w:t>2.1</w:t>
-      </w:r>
-      <w:r>
-        <w:rPr>
-          <w:rFonts w:eastAsia="" w:eastAsiaTheme="minorEastAsia"/>
-          <w:sz w:val="22"/>
-          <w:szCs w:val="22"/>
-        </w:rPr>
-        <w:tab/>
-      </w:r>
-      <w:r>
-        <w:rPr/>
-        <w:t>Availability</w:t>
-        <w:tab/>
-        <w:t>4</w:t>
-      </w:r>
+        <w:rPr/>
+      </w:pPr>
+      <w:hyperlink w:anchor="__RefHeading___Toc280_2611618382">
+        <w:r>
+          <w:rPr>
+            <w:rStyle w:val="IndexLink"/>
+          </w:rPr>
+          <w:t>2.1 Availability</w:t>
+          <w:tab/>
+          <w:t>3</w:t>
+        </w:r>
+      </w:hyperlink>
     </w:p>
     <w:p>
       <w:pPr>
         <w:pStyle w:val="Contents2"/>
         <w:tabs>
-          <w:tab w:val="left" w:pos="1000" w:leader="none"/>
-          <w:tab w:val="right" w:pos="9360" w:leader="none"/>
+          <w:tab w:val="right" w:pos="9360" w:leader="dot"/>
         </w:tabs>
-        <w:rPr>
-          <w:rFonts w:eastAsia="" w:eastAsiaTheme="minorEastAsia"/>
-          <w:sz w:val="22"/>
-          <w:szCs w:val="22"/>
-        </w:rPr>
-      </w:pPr>
-      <w:r>
-        <w:rPr/>
-        <w:t>2.2</w:t>
-      </w:r>
-      <w:r>
-        <w:rPr>
-          <w:rFonts w:eastAsia="" w:eastAsiaTheme="minorEastAsia"/>
-          <w:sz w:val="22"/>
-          <w:szCs w:val="22"/>
-        </w:rPr>
-        <w:tab/>
-      </w:r>
-      <w:r>
-        <w:rPr/>
-        <w:t>Performance</w:t>
-        <w:tab/>
-        <w:t>4</w:t>
-      </w:r>
+        <w:rPr/>
+      </w:pPr>
+      <w:hyperlink w:anchor="__RefHeading___Toc282_2611618382">
+        <w:r>
+          <w:rPr>
+            <w:rStyle w:val="IndexLink"/>
+          </w:rPr>
+          <w:t>2.2 Performance</w:t>
+          <w:tab/>
+          <w:t>3</w:t>
+        </w:r>
+      </w:hyperlink>
     </w:p>
     <w:p>
       <w:pPr>
         <w:pStyle w:val="Contents2"/>
         <w:tabs>
-          <w:tab w:val="left" w:pos="1000" w:leader="none"/>
-          <w:tab w:val="right" w:pos="9360" w:leader="none"/>
+          <w:tab w:val="right" w:pos="9360" w:leader="dot"/>
         </w:tabs>
-        <w:rPr>
-          <w:rFonts w:eastAsia="" w:eastAsiaTheme="minorEastAsia"/>
-          <w:sz w:val="22"/>
-          <w:szCs w:val="22"/>
-        </w:rPr>
-      </w:pPr>
-      <w:r>
-        <w:rPr/>
-        <w:t>2.3</w:t>
-      </w:r>
-      <w:r>
-        <w:rPr>
-          <w:rFonts w:eastAsia="" w:eastAsiaTheme="minorEastAsia"/>
-          <w:sz w:val="22"/>
-          <w:szCs w:val="22"/>
-        </w:rPr>
-        <w:tab/>
-      </w:r>
-      <w:r>
-        <w:rPr/>
-        <w:t>Security</w:t>
-        <w:tab/>
-        <w:t>4</w:t>
-      </w:r>
+        <w:rPr/>
+      </w:pPr>
+      <w:hyperlink w:anchor="__RefHeading___Toc284_2611618382">
+        <w:r>
+          <w:rPr>
+            <w:rStyle w:val="IndexLink"/>
+          </w:rPr>
+          <w:t>2.3 Security</w:t>
+          <w:tab/>
+          <w:t>3</w:t>
+        </w:r>
+      </w:hyperlink>
     </w:p>
     <w:p>
       <w:pPr>
         <w:pStyle w:val="Contents2"/>
         <w:tabs>
-          <w:tab w:val="left" w:pos="1000" w:leader="none"/>
-          <w:tab w:val="right" w:pos="9360" w:leader="none"/>
+          <w:tab w:val="right" w:pos="9360" w:leader="dot"/>
         </w:tabs>
-        <w:rPr>
-          <w:rFonts w:eastAsia="" w:eastAsiaTheme="minorEastAsia"/>
-          <w:sz w:val="22"/>
-          <w:szCs w:val="22"/>
-        </w:rPr>
-      </w:pPr>
-      <w:r>
-        <w:rPr/>
-        <w:t>2.4</w:t>
-      </w:r>
-      <w:r>
-        <w:rPr>
-          <w:rFonts w:eastAsia="" w:eastAsiaTheme="minorEastAsia"/>
-          <w:sz w:val="22"/>
-          <w:szCs w:val="22"/>
-        </w:rPr>
-        <w:tab/>
-      </w:r>
-      <w:r>
-        <w:rPr/>
-        <w:t>Testability</w:t>
-        <w:tab/>
-        <w:t>4</w:t>
-      </w:r>
+        <w:rPr/>
+      </w:pPr>
+      <w:hyperlink w:anchor="__RefHeading___Toc286_2611618382">
+        <w:r>
+          <w:rPr>
+            <w:rStyle w:val="IndexLink"/>
+          </w:rPr>
+          <w:t>2.4 Testability</w:t>
+          <w:tab/>
+          <w:t>3</w:t>
+        </w:r>
+      </w:hyperlink>
     </w:p>
     <w:p>
       <w:pPr>
         <w:pStyle w:val="Contents2"/>
         <w:tabs>
-          <w:tab w:val="left" w:pos="1000" w:leader="none"/>
-          <w:tab w:val="right" w:pos="9360" w:leader="none"/>
+          <w:tab w:val="right" w:pos="9360" w:leader="dot"/>
         </w:tabs>
-        <w:rPr>
-          <w:rFonts w:eastAsia="" w:eastAsiaTheme="minorEastAsia"/>
-          <w:sz w:val="22"/>
-          <w:szCs w:val="22"/>
-        </w:rPr>
-      </w:pPr>
-      <w:r>
-        <w:rPr/>
-        <w:t>2.5</w:t>
-      </w:r>
-      <w:r>
-        <w:rPr>
-          <w:rFonts w:eastAsia="" w:eastAsiaTheme="minorEastAsia"/>
-          <w:sz w:val="22"/>
-          <w:szCs w:val="22"/>
-        </w:rPr>
-        <w:tab/>
-      </w:r>
-      <w:r>
-        <w:rPr/>
-        <w:t>Usability</w:t>
-        <w:tab/>
-        <w:t>4</w:t>
-      </w:r>
+        <w:rPr/>
+      </w:pPr>
+      <w:hyperlink w:anchor="__RefHeading___Toc288_2611618382">
+        <w:r>
+          <w:rPr>
+            <w:rStyle w:val="IndexLink"/>
+          </w:rPr>
+          <w:t>2.5 Usability</w:t>
+          <w:tab/>
+          <w:t>4</w:t>
+        </w:r>
+      </w:hyperlink>
     </w:p>
     <w:p>
       <w:pPr>
         <w:pStyle w:val="Contents1"/>
         <w:tabs>
-          <w:tab w:val="left" w:pos="432" w:leader="none"/>
-          <w:tab w:val="right" w:pos="9360" w:leader="none"/>
+          <w:tab w:val="right" w:pos="9360" w:leader="dot"/>
         </w:tabs>
-        <w:rPr>
-          <w:rFonts w:eastAsia="" w:eastAsiaTheme="minorEastAsia"/>
-          <w:sz w:val="22"/>
-          <w:szCs w:val="22"/>
-        </w:rPr>
-      </w:pPr>
-      <w:r>
-        <w:rPr/>
-        <w:t>3.</w:t>
-      </w:r>
-      <w:r>
-        <w:rPr>
-          <w:rFonts w:eastAsia="" w:eastAsiaTheme="minorEastAsia"/>
-          <w:sz w:val="22"/>
-          <w:szCs w:val="22"/>
-        </w:rPr>
-        <w:tab/>
-      </w:r>
-      <w:r>
-        <w:rPr/>
-        <w:t>Design Constraints</w:t>
-        <w:tab/>
-        <w:t>4</w:t>
-      </w:r>
-    </w:p>
-    <w:p>
-      <w:pPr>
-        <w:pStyle w:val="Title"/>
-        <w:rPr>
-          <w:rFonts w:ascii="Times New Roman" w:hAnsi="Times New Roman"/>
-        </w:rPr>
-      </w:pPr>
-      <w:r>
-        <w:rPr>
-          <w:rFonts w:ascii="Times New Roman" w:hAnsi="Times New Roman"/>
-        </w:rPr>
-        <w:fldChar w:fldCharType="begin"/>
-      </w:r>
-      <w:r>
-        <w:rPr>
-          <w:rFonts w:ascii="Times New Roman" w:hAnsi="Times New Roman"/>
-        </w:rPr>
-        <w:instrText> TITLE </w:instrText>
-      </w:r>
-      <w:r>
-        <w:rPr>
-          <w:rFonts w:ascii="Times New Roman" w:hAnsi="Times New Roman"/>
-        </w:rPr>
-        <w:fldChar w:fldCharType="separate"/>
-      </w:r>
-      <w:r>
-        <w:rPr>
-          <w:rFonts w:ascii="Times New Roman" w:hAnsi="Times New Roman"/>
-        </w:rPr>
-        <w:t>Supplementary Specification</w:t>
-      </w:r>
-      <w:r>
-        <w:rPr>
-          <w:rFonts w:ascii="Times New Roman" w:hAnsi="Times New Roman"/>
-        </w:rPr>
-        <w:fldChar w:fldCharType="end"/>
-      </w:r>
-      <w:r>
-        <w:rPr>
-          <w:rFonts w:ascii="Times New Roman" w:hAnsi="Times New Roman"/>
-        </w:rPr>
-        <w:t xml:space="preserve"> </w:t>
-      </w:r>
-      <w:r>
-        <w:rPr>
-          <w:rFonts w:ascii="Times New Roman" w:hAnsi="Times New Roman"/>
-        </w:rPr>
-        <w:fldChar w:fldCharType="end"/>
-      </w:r>
+        <w:rPr/>
+      </w:pPr>
+      <w:hyperlink w:anchor="__RefHeading___Toc290_2611618382">
+        <w:r>
+          <w:rPr>
+            <w:rStyle w:val="IndexLink"/>
+          </w:rPr>
+          <w:t>3. Design Constraints</w:t>
+          <w:tab/>
+          <w:t>4</w:t>
+        </w:r>
+      </w:hyperlink>
     </w:p>
     <w:p>
       <w:pPr>
@@ -1083,18 +926,26 @@
           <w:rFonts w:ascii="Times New Roman" w:hAnsi="Times New Roman"/>
         </w:rPr>
       </w:pPr>
-      <w:bookmarkStart w:id="0" w:name="_Toc254775819"/>
-      <w:bookmarkStart w:id="1" w:name="_Toc456600917"/>
-      <w:bookmarkStart w:id="2" w:name="_Toc456598586"/>
+      <w:bookmarkStart w:id="0" w:name="__RefHeading___Toc276_2611618382"/>
+      <w:bookmarkStart w:id="1" w:name="_Toc456598586"/>
+      <w:bookmarkStart w:id="2" w:name="_Toc456600917"/>
+      <w:bookmarkStart w:id="3" w:name="_Toc254775819"/>
+      <w:bookmarkEnd w:id="0"/>
       <w:r>
         <w:rPr>
           <w:rFonts w:ascii="Times New Roman" w:hAnsi="Times New Roman"/>
         </w:rPr>
         <w:t>Introduction</w:t>
       </w:r>
-      <w:bookmarkEnd w:id="0"/>
+      <w:r>
+        <w:rPr>
+          <w:rFonts w:ascii="Times New Roman" w:hAnsi="Times New Roman"/>
+        </w:rPr>
+        <w:fldChar w:fldCharType="end"/>
+      </w:r>
       <w:bookmarkEnd w:id="1"/>
       <w:bookmarkEnd w:id="2"/>
+      <w:bookmarkEnd w:id="3"/>
     </w:p>
     <w:p>
       <w:pPr>
@@ -1129,14 +980,16 @@
           <w:color w:val="C0504D" w:themeColor="accent2"/>
         </w:rPr>
       </w:pPr>
-      <w:bookmarkStart w:id="3" w:name="_Toc254775820"/>
+      <w:bookmarkStart w:id="4" w:name="__RefHeading___Toc278_2611618382"/>
+      <w:bookmarkStart w:id="5" w:name="_Toc254775820"/>
+      <w:bookmarkEnd w:id="4"/>
       <w:r>
         <w:rPr>
           <w:rFonts w:ascii="Times New Roman" w:hAnsi="Times New Roman"/>
         </w:rPr>
         <w:t>Non-functional Requirements</w:t>
       </w:r>
-      <w:bookmarkEnd w:id="3"/>
+      <w:bookmarkEnd w:id="5"/>
     </w:p>
     <w:p>
       <w:pPr>
@@ -1147,33 +1000,30 @@
         </w:numPr>
         <w:rPr/>
       </w:pPr>
-      <w:bookmarkStart w:id="4" w:name="_Toc254775821"/>
+      <w:bookmarkStart w:id="6" w:name="__RefHeading___Toc280_2611618382"/>
+      <w:bookmarkStart w:id="7" w:name="_Toc254775821"/>
+      <w:bookmarkEnd w:id="6"/>
       <w:r>
         <w:rPr>
           <w:rFonts w:ascii="Times New Roman" w:hAnsi="Times New Roman"/>
         </w:rPr>
         <w:t>Availability</w:t>
       </w:r>
-      <w:bookmarkEnd w:id="4"/>
-    </w:p>
-    <w:p>
-      <w:pPr>
-        <w:pStyle w:val="Normal"/>
-        <w:widowControl w:val="false"/>
-        <w:bidi w:val="0"/>
-        <w:spacing w:lineRule="atLeast" w:line="240"/>
-        <w:ind w:left="720" w:right="0" w:hanging="0"/>
-        <w:jc w:val="left"/>
-        <w:rPr/>
-      </w:pPr>
-      <w:bookmarkStart w:id="5" w:name="__DdeLink__265_3433688967"/>
-      <w:r>
-        <w:rPr/>
-        <w:t xml:space="preserve">Definition : </w:t>
-      </w:r>
-      <w:r>
-        <w:rPr/>
-        <w:t>the proportion of time a system is in a functioning condition</w:t>
+      <w:bookmarkEnd w:id="7"/>
+    </w:p>
+    <w:p>
+      <w:pPr>
+        <w:pStyle w:val="Normal"/>
+        <w:widowControl w:val="false"/>
+        <w:bidi w:val="0"/>
+        <w:spacing w:lineRule="atLeast" w:line="240"/>
+        <w:ind w:left="720" w:right="0" w:hanging="0"/>
+        <w:jc w:val="left"/>
+        <w:rPr/>
+      </w:pPr>
+      <w:r>
+        <w:rPr/>
+        <w:t>Definition : the proportion of time a system is in a functioning condition</w:t>
       </w:r>
     </w:p>
     <w:p>
@@ -1276,12 +1126,12 @@
         <w:jc w:val="left"/>
         <w:rPr/>
       </w:pPr>
-      <w:bookmarkStart w:id="6" w:name="__DdeLink__265_3433688967"/>
+      <w:bookmarkStart w:id="8" w:name="__DdeLink__265_3433688967"/>
       <w:r>
         <w:rPr/>
         <w:t>Tactics : only hardware solutions are effective</w:t>
       </w:r>
-      <w:bookmarkEnd w:id="6"/>
+      <w:bookmarkEnd w:id="8"/>
     </w:p>
     <w:p>
       <w:pPr>
@@ -1292,32 +1142,30 @@
         </w:numPr>
         <w:rPr/>
       </w:pPr>
-      <w:bookmarkStart w:id="7" w:name="_Toc254775822"/>
+      <w:bookmarkStart w:id="9" w:name="__RefHeading___Toc282_2611618382"/>
+      <w:bookmarkStart w:id="10" w:name="_Toc254775822"/>
+      <w:bookmarkEnd w:id="9"/>
       <w:r>
         <w:rPr>
           <w:rFonts w:ascii="Times New Roman" w:hAnsi="Times New Roman"/>
         </w:rPr>
         <w:t>Performance</w:t>
       </w:r>
-      <w:bookmarkEnd w:id="7"/>
-    </w:p>
-    <w:p>
-      <w:pPr>
-        <w:pStyle w:val="Normal"/>
-        <w:widowControl w:val="false"/>
-        <w:bidi w:val="0"/>
-        <w:spacing w:lineRule="atLeast" w:line="240"/>
-        <w:ind w:left="720" w:right="0" w:hanging="0"/>
-        <w:jc w:val="left"/>
-        <w:rPr/>
-      </w:pPr>
-      <w:r>
-        <w:rPr/>
-        <w:t xml:space="preserve">Definition : </w:t>
-      </w:r>
-      <w:r>
-        <w:rPr/>
-        <w:t>the time it takes the system to complete a certain task</w:t>
+      <w:bookmarkEnd w:id="10"/>
+    </w:p>
+    <w:p>
+      <w:pPr>
+        <w:pStyle w:val="Normal"/>
+        <w:widowControl w:val="false"/>
+        <w:bidi w:val="0"/>
+        <w:spacing w:lineRule="atLeast" w:line="240"/>
+        <w:ind w:left="720" w:right="0" w:hanging="0"/>
+        <w:jc w:val="left"/>
+        <w:rPr/>
+      </w:pPr>
+      <w:r>
+        <w:rPr/>
+        <w:t>Definition : the time it takes the system to complete a certain task</w:t>
       </w:r>
     </w:p>
     <w:p>
@@ -1434,32 +1282,30 @@
         </w:numPr>
         <w:rPr/>
       </w:pPr>
-      <w:bookmarkStart w:id="8" w:name="_Toc254775823"/>
+      <w:bookmarkStart w:id="11" w:name="__RefHeading___Toc284_2611618382"/>
+      <w:bookmarkStart w:id="12" w:name="_Toc254775823"/>
+      <w:bookmarkEnd w:id="11"/>
       <w:r>
         <w:rPr>
           <w:rFonts w:ascii="Times New Roman" w:hAnsi="Times New Roman"/>
         </w:rPr>
         <w:t>Security</w:t>
       </w:r>
-      <w:bookmarkEnd w:id="8"/>
-    </w:p>
-    <w:p>
-      <w:pPr>
-        <w:pStyle w:val="Normal"/>
-        <w:widowControl w:val="false"/>
-        <w:bidi w:val="0"/>
-        <w:spacing w:lineRule="atLeast" w:line="240"/>
-        <w:ind w:left="720" w:right="0" w:hanging="0"/>
-        <w:jc w:val="left"/>
-        <w:rPr/>
-      </w:pPr>
-      <w:r>
-        <w:rPr/>
-        <w:t xml:space="preserve">Definition : </w:t>
-      </w:r>
-      <w:r>
-        <w:rPr/>
-        <w:t>the confidentiality and integrity of data</w:t>
+      <w:bookmarkEnd w:id="12"/>
+    </w:p>
+    <w:p>
+      <w:pPr>
+        <w:pStyle w:val="Normal"/>
+        <w:widowControl w:val="false"/>
+        <w:bidi w:val="0"/>
+        <w:spacing w:lineRule="atLeast" w:line="240"/>
+        <w:ind w:left="720" w:right="0" w:hanging="0"/>
+        <w:jc w:val="left"/>
+        <w:rPr/>
+      </w:pPr>
+      <w:r>
+        <w:rPr/>
+        <w:t>Definition : the confidentiality and integrity of data</w:t>
       </w:r>
     </w:p>
     <w:p>
@@ -1564,14 +1410,7 @@
       </w:pPr>
       <w:r>
         <w:rPr/>
-        <w:t xml:space="preserve">Tactics : </w:t>
-      </w:r>
-      <w:r>
-        <w:rPr/>
-        <w:t>code obfuscation / encryption</w:t>
-      </w:r>
-      <w:r>
-        <w:rPr/>
+        <w:t>Tactics : code obfuscation / encryption</w:t>
         <w:tab/>
       </w:r>
     </w:p>
@@ -1584,36 +1423,30 @@
         </w:numPr>
         <w:rPr/>
       </w:pPr>
-      <w:bookmarkStart w:id="9" w:name="_Toc254775824"/>
+      <w:bookmarkStart w:id="13" w:name="__RefHeading___Toc286_2611618382"/>
+      <w:bookmarkStart w:id="14" w:name="_Toc254775824"/>
+      <w:bookmarkEnd w:id="13"/>
       <w:r>
         <w:rPr>
           <w:rFonts w:ascii="Times New Roman" w:hAnsi="Times New Roman"/>
         </w:rPr>
         <w:t>Testability</w:t>
       </w:r>
-      <w:bookmarkEnd w:id="9"/>
-    </w:p>
-    <w:p>
-      <w:pPr>
-        <w:pStyle w:val="Normal"/>
-        <w:widowControl w:val="false"/>
-        <w:bidi w:val="0"/>
-        <w:spacing w:lineRule="atLeast" w:line="240"/>
-        <w:ind w:left="720" w:right="0" w:hanging="0"/>
-        <w:jc w:val="left"/>
-        <w:rPr/>
-      </w:pPr>
-      <w:r>
-        <w:rPr/>
-        <w:t xml:space="preserve">Definition : </w:t>
-      </w:r>
-      <w:r>
-        <w:rPr/>
-        <w:t xml:space="preserve">the </w:t>
-      </w:r>
-      <w:r>
-        <w:rPr/>
-        <w:t>reproducibility of test cases</w:t>
+      <w:bookmarkEnd w:id="14"/>
+    </w:p>
+    <w:p>
+      <w:pPr>
+        <w:pStyle w:val="Normal"/>
+        <w:widowControl w:val="false"/>
+        <w:bidi w:val="0"/>
+        <w:spacing w:lineRule="atLeast" w:line="240"/>
+        <w:ind w:left="720" w:right="0" w:hanging="0"/>
+        <w:jc w:val="left"/>
+        <w:rPr/>
+      </w:pPr>
+      <w:r>
+        <w:rPr/>
+        <w:t>Definition : the reproducibility of test cases</w:t>
       </w:r>
     </w:p>
     <w:p>
@@ -1643,106 +1476,82 @@
       </w:pPr>
       <w:r>
         <w:rPr/>
-        <w:t xml:space="preserve">Stimulus : </w:t>
-      </w:r>
-      <w:r>
-        <w:rPr/>
-        <w:t>invalid username</w:t>
-      </w:r>
-    </w:p>
-    <w:p>
-      <w:pPr>
-        <w:pStyle w:val="Normal"/>
-        <w:widowControl w:val="false"/>
-        <w:bidi w:val="0"/>
-        <w:spacing w:lineRule="atLeast" w:line="240"/>
-        <w:ind w:left="720" w:right="0" w:hanging="0"/>
-        <w:jc w:val="left"/>
-        <w:rPr/>
-      </w:pPr>
-      <w:r>
-        <w:rPr/>
-        <w:t xml:space="preserve">Environment : </w:t>
-      </w:r>
-      <w:r>
-        <w:rPr/>
-        <w:t>idle</w:t>
-      </w:r>
-    </w:p>
-    <w:p>
-      <w:pPr>
-        <w:pStyle w:val="Normal"/>
-        <w:widowControl w:val="false"/>
-        <w:bidi w:val="0"/>
-        <w:spacing w:lineRule="atLeast" w:line="240"/>
-        <w:ind w:left="720" w:right="0" w:hanging="0"/>
-        <w:jc w:val="left"/>
-        <w:rPr/>
-      </w:pPr>
-      <w:r>
-        <w:rPr/>
-        <w:t xml:space="preserve">Artifact : </w:t>
-      </w:r>
-      <w:r>
-        <w:rPr/>
-        <w:t>users database</w:t>
-      </w:r>
-    </w:p>
-    <w:p>
-      <w:pPr>
-        <w:pStyle w:val="Normal"/>
-        <w:widowControl w:val="false"/>
-        <w:bidi w:val="0"/>
-        <w:spacing w:lineRule="atLeast" w:line="240"/>
-        <w:ind w:left="720" w:right="0" w:hanging="0"/>
-        <w:jc w:val="left"/>
-        <w:rPr/>
-      </w:pPr>
-      <w:r>
-        <w:rPr/>
-        <w:t xml:space="preserve">Response : </w:t>
-      </w:r>
-      <w:r>
-        <w:rPr/>
-        <w:t>an error is returned</w:t>
-      </w:r>
-    </w:p>
-    <w:p>
-      <w:pPr>
-        <w:pStyle w:val="Normal"/>
-        <w:widowControl w:val="false"/>
-        <w:bidi w:val="0"/>
-        <w:spacing w:lineRule="atLeast" w:line="240"/>
-        <w:ind w:left="720" w:right="0" w:hanging="0"/>
-        <w:jc w:val="left"/>
-        <w:rPr/>
-      </w:pPr>
-      <w:r>
-        <w:rPr/>
-        <w:t xml:space="preserve">Response measure : </w:t>
-      </w:r>
-      <w:r>
-        <w:rPr/>
-        <w:t>same time as for successful operation</w:t>
-      </w:r>
-    </w:p>
-    <w:p>
-      <w:pPr>
-        <w:pStyle w:val="Normal"/>
-        <w:widowControl w:val="false"/>
-        <w:bidi w:val="0"/>
-        <w:spacing w:lineRule="atLeast" w:line="240"/>
-        <w:ind w:left="720" w:right="0" w:hanging="0"/>
-        <w:jc w:val="left"/>
-        <w:rPr/>
-      </w:pPr>
-      <w:r>
-        <w:rPr/>
-        <w:t xml:space="preserve">Tactics : </w:t>
-      </w:r>
-      <w:r>
-        <w:rPr/>
-        <w:t>study the error and provide valid input</w:t>
+        <w:t>Stimulus : invalid username</w:t>
+      </w:r>
+    </w:p>
+    <w:p>
+      <w:pPr>
+        <w:pStyle w:val="Normal"/>
+        <w:widowControl w:val="false"/>
+        <w:bidi w:val="0"/>
+        <w:spacing w:lineRule="atLeast" w:line="240"/>
+        <w:ind w:left="720" w:right="0" w:hanging="0"/>
+        <w:jc w:val="left"/>
+        <w:rPr/>
+      </w:pPr>
+      <w:r>
+        <w:rPr/>
+        <w:t>Environment : idle</w:t>
+      </w:r>
+    </w:p>
+    <w:p>
+      <w:pPr>
+        <w:pStyle w:val="Normal"/>
+        <w:widowControl w:val="false"/>
+        <w:bidi w:val="0"/>
+        <w:spacing w:lineRule="atLeast" w:line="240"/>
+        <w:ind w:left="720" w:right="0" w:hanging="0"/>
+        <w:jc w:val="left"/>
+        <w:rPr/>
+      </w:pPr>
+      <w:r>
+        <w:rPr/>
+        <w:t>Artifact : users database</w:t>
+      </w:r>
+    </w:p>
+    <w:p>
+      <w:pPr>
+        <w:pStyle w:val="Normal"/>
+        <w:widowControl w:val="false"/>
+        <w:bidi w:val="0"/>
+        <w:spacing w:lineRule="atLeast" w:line="240"/>
+        <w:ind w:left="720" w:right="0" w:hanging="0"/>
+        <w:jc w:val="left"/>
+        <w:rPr/>
+      </w:pPr>
+      <w:r>
+        <w:rPr/>
+        <w:t>Response : an error is returned</w:t>
+      </w:r>
+    </w:p>
+    <w:p>
+      <w:pPr>
+        <w:pStyle w:val="Normal"/>
+        <w:widowControl w:val="false"/>
+        <w:bidi w:val="0"/>
+        <w:spacing w:lineRule="atLeast" w:line="240"/>
+        <w:ind w:left="720" w:right="0" w:hanging="0"/>
+        <w:jc w:val="left"/>
+        <w:rPr/>
+      </w:pPr>
+      <w:r>
+        <w:rPr/>
+        <w:t>Response measure : same time as for successful operation</w:t>
+      </w:r>
+    </w:p>
+    <w:p>
+      <w:pPr>
+        <w:pStyle w:val="Normal"/>
+        <w:widowControl w:val="false"/>
+        <w:bidi w:val="0"/>
+        <w:spacing w:lineRule="atLeast" w:line="240"/>
+        <w:ind w:left="720" w:right="0" w:hanging="0"/>
+        <w:jc w:val="left"/>
+        <w:rPr/>
+      </w:pPr>
+      <w:r>
+        <w:rPr/>
+        <w:t>Tactics : study the error and provide valid input</w:t>
       </w:r>
     </w:p>
     <w:p>
@@ -1754,36 +1563,30 @@
         </w:numPr>
         <w:rPr/>
       </w:pPr>
-      <w:bookmarkStart w:id="10" w:name="_Toc254775825"/>
+      <w:bookmarkStart w:id="15" w:name="__RefHeading___Toc288_2611618382"/>
+      <w:bookmarkStart w:id="16" w:name="_Toc254775825"/>
+      <w:bookmarkEnd w:id="15"/>
       <w:r>
         <w:rPr>
           <w:rFonts w:ascii="Times New Roman" w:hAnsi="Times New Roman"/>
         </w:rPr>
         <w:t>Usability</w:t>
       </w:r>
-      <w:bookmarkEnd w:id="10"/>
-    </w:p>
-    <w:p>
-      <w:pPr>
-        <w:pStyle w:val="Normal"/>
-        <w:widowControl w:val="false"/>
-        <w:bidi w:val="0"/>
-        <w:spacing w:lineRule="atLeast" w:line="240"/>
-        <w:ind w:left="720" w:right="0" w:hanging="0"/>
-        <w:jc w:val="left"/>
-        <w:rPr/>
-      </w:pPr>
-      <w:r>
-        <w:rPr/>
-        <w:t xml:space="preserve">Definition : </w:t>
-      </w:r>
-      <w:r>
-        <w:rPr/>
-        <w:t xml:space="preserve">the </w:t>
-      </w:r>
-      <w:r>
-        <w:rPr/>
-        <w:t>ease of use and learnability of a certain object or device</w:t>
+      <w:bookmarkEnd w:id="16"/>
+    </w:p>
+    <w:p>
+      <w:pPr>
+        <w:pStyle w:val="Normal"/>
+        <w:widowControl w:val="false"/>
+        <w:bidi w:val="0"/>
+        <w:spacing w:lineRule="atLeast" w:line="240"/>
+        <w:ind w:left="720" w:right="0" w:hanging="0"/>
+        <w:jc w:val="left"/>
+        <w:rPr/>
+      </w:pPr>
+      <w:r>
+        <w:rPr/>
+        <w:t>Definition : the ease of use and learnability of a certain object or device</w:t>
       </w:r>
     </w:p>
     <w:p>
@@ -1813,106 +1616,82 @@
       </w:pPr>
       <w:r>
         <w:rPr/>
-        <w:t xml:space="preserve">Stimulus : </w:t>
-      </w:r>
-      <w:r>
-        <w:rPr/>
-        <w:t>user data is provided, then the “New User” button is pressed</w:t>
-      </w:r>
-    </w:p>
-    <w:p>
-      <w:pPr>
-        <w:pStyle w:val="Normal"/>
-        <w:widowControl w:val="false"/>
-        <w:bidi w:val="0"/>
-        <w:spacing w:lineRule="atLeast" w:line="240"/>
-        <w:ind w:left="720" w:right="0" w:hanging="0"/>
-        <w:jc w:val="left"/>
-        <w:rPr/>
-      </w:pPr>
-      <w:r>
-        <w:rPr/>
-        <w:t xml:space="preserve">Environment : </w:t>
-      </w:r>
-      <w:r>
-        <w:rPr/>
-        <w:t>idle</w:t>
-      </w:r>
-    </w:p>
-    <w:p>
-      <w:pPr>
-        <w:pStyle w:val="Normal"/>
-        <w:widowControl w:val="false"/>
-        <w:bidi w:val="0"/>
-        <w:spacing w:lineRule="atLeast" w:line="240"/>
-        <w:ind w:left="720" w:right="0" w:hanging="0"/>
-        <w:jc w:val="left"/>
-        <w:rPr/>
-      </w:pPr>
-      <w:r>
-        <w:rPr/>
-        <w:t xml:space="preserve">Artifact : the </w:t>
-      </w:r>
-      <w:r>
-        <w:rPr/>
-        <w:t>users database</w:t>
-      </w:r>
-    </w:p>
-    <w:p>
-      <w:pPr>
-        <w:pStyle w:val="Normal"/>
-        <w:widowControl w:val="false"/>
-        <w:bidi w:val="0"/>
-        <w:spacing w:lineRule="atLeast" w:line="240"/>
-        <w:ind w:left="720" w:right="0" w:hanging="0"/>
-        <w:jc w:val="left"/>
-        <w:rPr/>
-      </w:pPr>
-      <w:r>
-        <w:rPr/>
-        <w:t xml:space="preserve">Response : </w:t>
-      </w:r>
-      <w:r>
-        <w:rPr/>
-        <w:t>a new user is created</w:t>
-      </w:r>
-    </w:p>
-    <w:p>
-      <w:pPr>
-        <w:pStyle w:val="Normal"/>
-        <w:widowControl w:val="false"/>
-        <w:bidi w:val="0"/>
-        <w:spacing w:lineRule="atLeast" w:line="240"/>
-        <w:ind w:left="720" w:right="0" w:hanging="0"/>
-        <w:jc w:val="left"/>
-        <w:rPr/>
-      </w:pPr>
-      <w:r>
-        <w:rPr/>
-        <w:t xml:space="preserve">Response measure : </w:t>
-      </w:r>
-      <w:r>
-        <w:rPr/>
-        <w:t>normal user creation time</w:t>
-      </w:r>
-    </w:p>
-    <w:p>
-      <w:pPr>
-        <w:pStyle w:val="Normal"/>
-        <w:widowControl w:val="false"/>
-        <w:bidi w:val="0"/>
-        <w:spacing w:lineRule="atLeast" w:line="240"/>
-        <w:ind w:left="720" w:right="0" w:hanging="0"/>
-        <w:jc w:val="left"/>
-        <w:rPr/>
-      </w:pPr>
-      <w:r>
-        <w:rPr/>
-        <w:t xml:space="preserve">Tactics : </w:t>
-      </w:r>
-      <w:r>
-        <w:rPr/>
-        <w:t>increase simplicity</w:t>
+        <w:t>Stimulus : user data is provided, then the “New User” button is pressed</w:t>
+      </w:r>
+    </w:p>
+    <w:p>
+      <w:pPr>
+        <w:pStyle w:val="Normal"/>
+        <w:widowControl w:val="false"/>
+        <w:bidi w:val="0"/>
+        <w:spacing w:lineRule="atLeast" w:line="240"/>
+        <w:ind w:left="720" w:right="0" w:hanging="0"/>
+        <w:jc w:val="left"/>
+        <w:rPr/>
+      </w:pPr>
+      <w:r>
+        <w:rPr/>
+        <w:t>Environment : idle</w:t>
+      </w:r>
+    </w:p>
+    <w:p>
+      <w:pPr>
+        <w:pStyle w:val="Normal"/>
+        <w:widowControl w:val="false"/>
+        <w:bidi w:val="0"/>
+        <w:spacing w:lineRule="atLeast" w:line="240"/>
+        <w:ind w:left="720" w:right="0" w:hanging="0"/>
+        <w:jc w:val="left"/>
+        <w:rPr/>
+      </w:pPr>
+      <w:r>
+        <w:rPr/>
+        <w:t>Artifact : the users database</w:t>
+      </w:r>
+    </w:p>
+    <w:p>
+      <w:pPr>
+        <w:pStyle w:val="Normal"/>
+        <w:widowControl w:val="false"/>
+        <w:bidi w:val="0"/>
+        <w:spacing w:lineRule="atLeast" w:line="240"/>
+        <w:ind w:left="720" w:right="0" w:hanging="0"/>
+        <w:jc w:val="left"/>
+        <w:rPr/>
+      </w:pPr>
+      <w:r>
+        <w:rPr/>
+        <w:t>Response : a new user is created</w:t>
+      </w:r>
+    </w:p>
+    <w:p>
+      <w:pPr>
+        <w:pStyle w:val="Normal"/>
+        <w:widowControl w:val="false"/>
+        <w:bidi w:val="0"/>
+        <w:spacing w:lineRule="atLeast" w:line="240"/>
+        <w:ind w:left="720" w:right="0" w:hanging="0"/>
+        <w:jc w:val="left"/>
+        <w:rPr/>
+      </w:pPr>
+      <w:r>
+        <w:rPr/>
+        <w:t>Response measure : normal user creation time</w:t>
+      </w:r>
+    </w:p>
+    <w:p>
+      <w:pPr>
+        <w:pStyle w:val="Normal"/>
+        <w:widowControl w:val="false"/>
+        <w:bidi w:val="0"/>
+        <w:spacing w:lineRule="atLeast" w:line="240"/>
+        <w:ind w:left="720" w:right="0" w:hanging="0"/>
+        <w:jc w:val="left"/>
+        <w:rPr/>
+      </w:pPr>
+      <w:r>
+        <w:rPr/>
+        <w:t>Tactics : increase simplicity</w:t>
       </w:r>
     </w:p>
     <w:p>
@@ -1936,14 +1715,16 @@
           <w:rFonts w:ascii="Times New Roman" w:hAnsi="Times New Roman"/>
         </w:rPr>
       </w:pPr>
-      <w:bookmarkStart w:id="11" w:name="_Toc254775826"/>
+      <w:bookmarkStart w:id="17" w:name="__RefHeading___Toc290_2611618382"/>
+      <w:bookmarkStart w:id="18" w:name="_Toc254775826"/>
+      <w:bookmarkEnd w:id="17"/>
       <w:r>
         <w:rPr>
           <w:rFonts w:ascii="Times New Roman" w:hAnsi="Times New Roman"/>
         </w:rPr>
         <w:t>Design Constraints</w:t>
       </w:r>
-      <w:bookmarkEnd w:id="11"/>
+      <w:bookmarkEnd w:id="18"/>
     </w:p>
     <w:p>
       <w:pPr>
@@ -2429,11 +2210,7 @@
           </w:r>
           <w:r>
             <w:rPr/>
-            <w:t xml:space="preserve">Date:  </w:t>
-          </w:r>
-          <w:r>
-            <w:rPr/>
-            <w:t>17/03/2018</w:t>
+            <w:t>Date:  17/03/2018</w:t>
           </w:r>
         </w:p>
       </w:tc>
@@ -2829,7 +2606,7 @@
     </w:pPr>
     <w:rPr>
       <w:rFonts w:ascii="Times New Roman" w:hAnsi="Times New Roman" w:eastAsia="Times New Roman" w:cs="Times New Roman"/>
-      <w:color w:val="auto"/>
+      <w:color w:val="00000A"/>
       <w:kern w:val="0"/>
       <w:sz w:val="20"/>
       <w:szCs w:val="20"/>
@@ -3105,6 +2882,11 @@
       <w:rFonts w:cs="Courier New"/>
     </w:rPr>
   </w:style>
+  <w:style w:type="character" w:styleId="IndexLink">
+    <w:name w:val="Index Link"/>
+    <w:qFormat/>
+    <w:rPr/>
+  </w:style>
   <w:style w:type="paragraph" w:styleId="Heading">
     <w:name w:val="Heading"/>
     <w:basedOn w:val="Normal"/>
@@ -3519,7 +3301,6 @@
   <w:style w:type="paragraph" w:styleId="InfoBlue" w:customStyle="1">
     <w:name w:val="InfoBlue"/>
     <w:basedOn w:val="Normal"/>
-    <w:next w:val="TextBody"/>
     <w:autoRedefine/>
     <w:qFormat/>
     <w:rsid w:val="001c12a4"/>

</xml_diff>